<commit_message>
Project finished, works locally. Can subscribe and unsubcribe to endpoints and recieve updates. Ping also works. Added readMe.
</commit_message>
<xml_diff>
--- a/05a._[Pair] Expose and Integrate with a Webhook System/curl http.docx
+++ b/05a._[Pair] Expose and Integrate with a Webhook System/curl http.docx
@@ -8,10 +8,329 @@
           <w:lang w:val="en-GB"/>
         </w:rPr>
       </w:pPr>
-      <w:r>
-        <w:rPr>
-          <w:lang w:val="en-GB"/>
-        </w:rPr>
+    </w:p>
+    <w:p>
+      <w:pPr>
+        <w:rPr>
+          <w:lang w:val="en-GB"/>
+        </w:rPr>
+      </w:pPr>
+      <w:r>
+        <w:rPr>
+          <w:lang w:val="en-GB"/>
+        </w:rPr>
+        <w:t>Client:</w:t>
+      </w:r>
+    </w:p>
+    <w:p>
+      <w:pPr>
+        <w:rPr>
+          <w:lang w:val="en-GB"/>
+        </w:rPr>
+      </w:pPr>
+    </w:p>
+    <w:p>
+      <w:pPr>
+        <w:rPr>
+          <w:lang w:val="en-GB"/>
+        </w:rPr>
+      </w:pPr>
+      <w:r>
+        <w:rPr>
+          <w:lang w:val="en-GB"/>
+        </w:rPr>
+        <w:t>1. Subscribe to new_payment endpoint:</w:t>
+      </w:r>
+    </w:p>
+    <w:p>
+      <w:pPr>
+        <w:rPr>
+          <w:lang w:val="en-GB"/>
+        </w:rPr>
+      </w:pPr>
+      <w:r>
+        <w:rPr>
+          <w:lang w:val="en-GB"/>
+        </w:rPr>
+        <w:t>curl -X POST -H "Content-Type: application/</w:t>
+      </w:r>
+      <w:proofErr w:type="spellStart"/>
+      <w:r>
+        <w:rPr>
+          <w:lang w:val="en-GB"/>
+        </w:rPr>
+        <w:t>json</w:t>
+      </w:r>
+      <w:proofErr w:type="spellEnd"/>
+      <w:r>
+        <w:rPr>
+          <w:lang w:val="en-GB"/>
+        </w:rPr>
+        <w:t>" -d '{"</w:t>
+      </w:r>
+      <w:proofErr w:type="spellStart"/>
+      <w:r>
+        <w:rPr>
+          <w:lang w:val="en-GB"/>
+        </w:rPr>
+        <w:t>serverUrl</w:t>
+      </w:r>
+      <w:proofErr w:type="spellEnd"/>
+      <w:r>
+        <w:rPr>
+          <w:lang w:val="en-GB"/>
+        </w:rPr>
+        <w:t>":"</w:t>
+      </w:r>
+      <w:r>
+        <w:rPr>
+          <w:lang w:val="en-GB"/>
+        </w:rPr>
+        <w:t xml:space="preserve"> </w:t>
+      </w:r>
+      <w:r>
+        <w:rPr>
+          <w:lang w:val="en-GB"/>
+        </w:rPr>
+        <w:t>http://localhost:3000</w:t>
+      </w:r>
+      <w:r>
+        <w:rPr>
+          <w:lang w:val="en-GB"/>
+        </w:rPr>
+        <w:t xml:space="preserve">","endpoint":"new_payment"}' </w:t>
+      </w:r>
+      <w:r>
+        <w:rPr>
+          <w:lang w:val="en-GB"/>
+        </w:rPr>
+        <w:t>http://localhost:4000</w:t>
+      </w:r>
+      <w:r>
+        <w:rPr>
+          <w:lang w:val="en-GB"/>
+        </w:rPr>
+        <w:t>/subscribe</w:t>
+      </w:r>
+    </w:p>
+    <w:p>
+      <w:pPr>
+        <w:rPr>
+          <w:lang w:val="en-GB"/>
+        </w:rPr>
+      </w:pPr>
+    </w:p>
+    <w:p>
+      <w:pPr>
+        <w:rPr>
+          <w:lang w:val="en-GB"/>
+        </w:rPr>
+      </w:pPr>
+      <w:r>
+        <w:rPr>
+          <w:lang w:val="en-GB"/>
+        </w:rPr>
+        <w:t>2. Subscribe to payment_updated endpoint:</w:t>
+      </w:r>
+    </w:p>
+    <w:p>
+      <w:pPr>
+        <w:rPr>
+          <w:lang w:val="en-GB"/>
+        </w:rPr>
+      </w:pPr>
+      <w:r>
+        <w:rPr>
+          <w:lang w:val="en-GB"/>
+        </w:rPr>
+        <w:t>curl -X POST -H "Content-Type: application/json" -d '{"serverUrl":"http://localhost:3000","endpoint":"payment_updated"}' http://localhost:4000/subscribe</w:t>
+      </w:r>
+    </w:p>
+    <w:p>
+      <w:pPr>
+        <w:rPr>
+          <w:lang w:val="en-GB"/>
+        </w:rPr>
+      </w:pPr>
+    </w:p>
+    <w:p>
+      <w:pPr>
+        <w:rPr>
+          <w:lang w:val="en-GB"/>
+        </w:rPr>
+      </w:pPr>
+      <w:r>
+        <w:rPr>
+          <w:lang w:val="en-GB"/>
+        </w:rPr>
+        <w:t>3. Subscribe to payment_deleted endpoint:</w:t>
+      </w:r>
+    </w:p>
+    <w:p>
+      <w:pPr>
+        <w:rPr>
+          <w:lang w:val="en-GB"/>
+        </w:rPr>
+      </w:pPr>
+      <w:r>
+        <w:rPr>
+          <w:lang w:val="en-GB"/>
+        </w:rPr>
+        <w:t>curl -X POST -H "Content-Type: application/</w:t>
+      </w:r>
+      <w:proofErr w:type="spellStart"/>
+      <w:r>
+        <w:rPr>
+          <w:lang w:val="en-GB"/>
+        </w:rPr>
+        <w:t>json</w:t>
+      </w:r>
+      <w:proofErr w:type="spellEnd"/>
+      <w:r>
+        <w:rPr>
+          <w:lang w:val="en-GB"/>
+        </w:rPr>
+        <w:t>" -d '{"serverUrl":"http://localhost:3000","endpoint":"payment_deleted"}' http://localhost:4000/subscribe</w:t>
+      </w:r>
+    </w:p>
+    <w:p>
+      <w:pPr>
+        <w:rPr>
+          <w:lang w:val="en-GB"/>
+        </w:rPr>
+      </w:pPr>
+    </w:p>
+    <w:p>
+      <w:pPr>
+        <w:rPr>
+          <w:lang w:val="en-GB"/>
+        </w:rPr>
+      </w:pPr>
+      <w:r>
+        <w:rPr>
+          <w:lang w:val="en-GB"/>
+        </w:rPr>
+        <w:t>4. Unsubscribe from new_payment endpoint:</w:t>
+      </w:r>
+    </w:p>
+    <w:p>
+      <w:pPr>
+        <w:rPr>
+          <w:lang w:val="en-GB"/>
+        </w:rPr>
+      </w:pPr>
+      <w:r>
+        <w:rPr>
+          <w:lang w:val="en-GB"/>
+        </w:rPr>
+        <w:t>curl -X POST -H "Content-Type: application/json" -d '{"serverUrl":"http://localhost:3000","endpoint":"new_payment"}' http://localhost:4000/unsubscribe</w:t>
+      </w:r>
+    </w:p>
+    <w:p>
+      <w:pPr>
+        <w:rPr>
+          <w:lang w:val="en-GB"/>
+        </w:rPr>
+      </w:pPr>
+    </w:p>
+    <w:p>
+      <w:pPr>
+        <w:rPr>
+          <w:lang w:val="en-GB"/>
+        </w:rPr>
+      </w:pPr>
+      <w:r>
+        <w:rPr>
+          <w:lang w:val="en-GB"/>
+        </w:rPr>
+        <w:t>5. Unsubscribe from payment_updated endpoint:</w:t>
+      </w:r>
+    </w:p>
+    <w:p>
+      <w:pPr>
+        <w:rPr>
+          <w:lang w:val="en-GB"/>
+        </w:rPr>
+      </w:pPr>
+      <w:r>
+        <w:rPr>
+          <w:lang w:val="en-GB"/>
+        </w:rPr>
+        <w:t>curl -X POST -H "Content-Type: application/json" -d '{"serverUrl":"http://localhost:3000","endpoint":"payment_updated"}' http://localhost:4000/unsubscribe</w:t>
+      </w:r>
+    </w:p>
+    <w:p>
+      <w:pPr>
+        <w:rPr>
+          <w:lang w:val="en-GB"/>
+        </w:rPr>
+      </w:pPr>
+    </w:p>
+    <w:p>
+      <w:pPr>
+        <w:rPr>
+          <w:lang w:val="en-GB"/>
+        </w:rPr>
+      </w:pPr>
+      <w:r>
+        <w:rPr>
+          <w:lang w:val="en-GB"/>
+        </w:rPr>
+        <w:t>6. Unsubscribe from payment_deleted endpoint:</w:t>
+      </w:r>
+    </w:p>
+    <w:p>
+      <w:pPr>
+        <w:rPr>
+          <w:lang w:val="en-GB"/>
+        </w:rPr>
+      </w:pPr>
+      <w:r>
+        <w:rPr>
+          <w:lang w:val="en-GB"/>
+        </w:rPr>
+        <w:t>curl -X POST -H "Content-Type: application/json" -d '{"serverUrl":"http://localhost:3000","endpoint":"payment_deleted"}' http://localhost:4000/unsubscribe</w:t>
+      </w:r>
+    </w:p>
+    <w:p>
+      <w:pPr>
+        <w:rPr>
+          <w:lang w:val="en-GB"/>
+        </w:rPr>
+      </w:pPr>
+    </w:p>
+    <w:p>
+      <w:pPr>
+        <w:rPr>
+          <w:lang w:val="en-DK"/>
+        </w:rPr>
+      </w:pPr>
+    </w:p>
+    <w:p>
+      <w:pPr>
+        <w:rPr>
+          <w:lang w:val="en-DK"/>
+        </w:rPr>
+      </w:pPr>
+    </w:p>
+    <w:p>
+      <w:pPr>
+        <w:rPr>
+          <w:lang w:val="en-DK"/>
+        </w:rPr>
+      </w:pPr>
+    </w:p>
+    <w:p>
+      <w:pPr>
+        <w:rPr>
+          <w:lang w:val="en-GB"/>
+        </w:rPr>
+      </w:pPr>
+      <w:r>
+        <w:rPr>
+          <w:lang w:val="en-GB"/>
+        </w:rPr>
+        <w:lastRenderedPageBreak/>
         <w:t>Server:</w:t>
       </w:r>
     </w:p>
@@ -32,89 +351,91 @@
         <w:rPr>
           <w:lang w:val="en-GB"/>
         </w:rPr>
-        <w:t>7. Simulate a new payment:</w:t>
-      </w:r>
-    </w:p>
-    <w:p>
-      <w:pPr>
-        <w:rPr>
-          <w:lang w:val="en-GB"/>
-        </w:rPr>
-      </w:pPr>
-      <w:r>
-        <w:rPr>
-          <w:lang w:val="en-GB"/>
-        </w:rPr>
-        <w:t xml:space="preserve">   curl -X POST </w:t>
-      </w:r>
-      <w:proofErr w:type="gramStart"/>
-      <w:r>
-        <w:rPr>
-          <w:lang w:val="en-GB"/>
-        </w:rPr>
-        <w:t>http://localhost:3000/new_payment</w:t>
-      </w:r>
-      <w:proofErr w:type="gramEnd"/>
-    </w:p>
-    <w:p>
-      <w:pPr>
-        <w:rPr>
-          <w:lang w:val="en-GB"/>
-        </w:rPr>
-      </w:pPr>
-    </w:p>
-    <w:p>
-      <w:pPr>
-        <w:rPr>
-          <w:lang w:val="en-GB"/>
-        </w:rPr>
-      </w:pPr>
-      <w:r>
-        <w:rPr>
-          <w:lang w:val="en-GB"/>
-        </w:rPr>
-        <w:t>8. Simulate a payment update:</w:t>
-      </w:r>
-    </w:p>
-    <w:p>
-      <w:pPr>
-        <w:rPr>
-          <w:lang w:val="en-GB"/>
-        </w:rPr>
-      </w:pPr>
-      <w:r>
-        <w:rPr>
-          <w:lang w:val="en-GB"/>
-        </w:rPr>
-        <w:t xml:space="preserve">   curl -X POST </w:t>
-      </w:r>
-      <w:proofErr w:type="gramStart"/>
-      <w:r>
-        <w:rPr>
-          <w:lang w:val="en-GB"/>
-        </w:rPr>
-        <w:t>http://localhost:3000/payment_updated</w:t>
-      </w:r>
-      <w:proofErr w:type="gramEnd"/>
-    </w:p>
-    <w:p>
-      <w:pPr>
-        <w:rPr>
-          <w:lang w:val="en-GB"/>
-        </w:rPr>
-      </w:pPr>
-    </w:p>
-    <w:p>
-      <w:pPr>
-        <w:rPr>
-          <w:lang w:val="en-GB"/>
-        </w:rPr>
-      </w:pPr>
-      <w:r>
-        <w:rPr>
-          <w:lang w:val="en-GB"/>
-        </w:rPr>
-        <w:t>9. Simulate a payment deletion:</w:t>
+        <w:t xml:space="preserve">7. </w:t>
+      </w:r>
+      <w:r>
+        <w:rPr>
+          <w:lang w:val="en-GB"/>
+        </w:rPr>
+        <w:t>Simulate a new payment:</w:t>
+      </w:r>
+    </w:p>
+    <w:p>
+      <w:pPr>
+        <w:rPr>
+          <w:lang w:val="en-GB"/>
+        </w:rPr>
+      </w:pPr>
+      <w:r>
+        <w:rPr>
+          <w:lang w:val="en-GB"/>
+        </w:rPr>
+        <w:t xml:space="preserve">   curl -X POST http://localhost:3000/new_payment</w:t>
+      </w:r>
+    </w:p>
+    <w:p>
+      <w:pPr>
+        <w:rPr>
+          <w:lang w:val="en-GB"/>
+        </w:rPr>
+      </w:pPr>
+    </w:p>
+    <w:p>
+      <w:pPr>
+        <w:rPr>
+          <w:lang w:val="en-GB"/>
+        </w:rPr>
+      </w:pPr>
+      <w:r>
+        <w:rPr>
+          <w:lang w:val="en-GB"/>
+        </w:rPr>
+        <w:t xml:space="preserve">8. </w:t>
+      </w:r>
+      <w:r>
+        <w:rPr>
+          <w:lang w:val="en-GB"/>
+        </w:rPr>
+        <w:t>Simulate a payment update:</w:t>
+      </w:r>
+    </w:p>
+    <w:p>
+      <w:pPr>
+        <w:rPr>
+          <w:lang w:val="en-GB"/>
+        </w:rPr>
+      </w:pPr>
+      <w:r>
+        <w:rPr>
+          <w:lang w:val="en-GB"/>
+        </w:rPr>
+        <w:t xml:space="preserve">   curl -X POST http://localhost:3000/payment_updated</w:t>
+      </w:r>
+    </w:p>
+    <w:p>
+      <w:pPr>
+        <w:rPr>
+          <w:lang w:val="en-GB"/>
+        </w:rPr>
+      </w:pPr>
+    </w:p>
+    <w:p>
+      <w:pPr>
+        <w:rPr>
+          <w:lang w:val="en-GB"/>
+        </w:rPr>
+      </w:pPr>
+      <w:r>
+        <w:rPr>
+          <w:lang w:val="en-GB"/>
+        </w:rPr>
+        <w:t xml:space="preserve">9. </w:t>
+      </w:r>
+      <w:r>
+        <w:rPr>
+          <w:lang w:val="en-GB"/>
+        </w:rPr>
+        <w:t>Simulate a payment deletion:</w:t>
       </w:r>
     </w:p>
     <w:p>
@@ -159,652 +480,58 @@
           <w:lang w:val="en-GB"/>
         </w:rPr>
       </w:pPr>
-      <w:r>
-        <w:rPr>
-          <w:lang w:val="en-GB"/>
-        </w:rPr>
-        <w:t>Client:</w:t>
-      </w:r>
-    </w:p>
-    <w:p>
-      <w:pPr>
-        <w:rPr>
-          <w:lang w:val="en-GB"/>
-        </w:rPr>
-      </w:pPr>
-    </w:p>
-    <w:p>
-      <w:pPr>
-        <w:rPr>
-          <w:lang w:val="en-GB"/>
-        </w:rPr>
-      </w:pPr>
-      <w:r>
-        <w:rPr>
-          <w:lang w:val="en-GB"/>
-        </w:rPr>
-        <w:t xml:space="preserve">1. Subscribe to </w:t>
-      </w:r>
-      <w:proofErr w:type="spellStart"/>
-      <w:r>
-        <w:rPr>
-          <w:lang w:val="en-GB"/>
-        </w:rPr>
-        <w:t>new_payment</w:t>
-      </w:r>
-      <w:proofErr w:type="spellEnd"/>
-      <w:r>
-        <w:rPr>
-          <w:lang w:val="en-GB"/>
-        </w:rPr>
-        <w:t xml:space="preserve"> endpoint:</w:t>
-      </w:r>
-    </w:p>
-    <w:p>
-      <w:pPr>
-        <w:rPr>
-          <w:lang w:val="en-GB"/>
-        </w:rPr>
-      </w:pPr>
-      <w:r>
-        <w:rPr>
-          <w:lang w:val="en-GB"/>
-        </w:rPr>
-        <w:t xml:space="preserve">   curl -X POST -H "Content-Type: application/</w:t>
-      </w:r>
-      <w:proofErr w:type="spellStart"/>
-      <w:r>
-        <w:rPr>
-          <w:lang w:val="en-GB"/>
-        </w:rPr>
-        <w:t>json</w:t>
-      </w:r>
-      <w:proofErr w:type="spellEnd"/>
-      <w:r>
-        <w:rPr>
-          <w:lang w:val="en-GB"/>
-        </w:rPr>
-        <w:t>" -d '{"</w:t>
-      </w:r>
-      <w:proofErr w:type="spellStart"/>
-      <w:r>
-        <w:rPr>
-          <w:lang w:val="en-GB"/>
-        </w:rPr>
-        <w:t>url</w:t>
-      </w:r>
-      <w:proofErr w:type="spellEnd"/>
-      <w:r>
-        <w:rPr>
-          <w:lang w:val="en-GB"/>
-        </w:rPr>
-        <w:t>":"http://localhost:4000/</w:t>
-      </w:r>
-      <w:proofErr w:type="spellStart"/>
-      <w:r>
-        <w:rPr>
-          <w:lang w:val="en-GB"/>
-        </w:rPr>
-        <w:t>new_payment</w:t>
-      </w:r>
-      <w:proofErr w:type="spellEnd"/>
-      <w:r>
-        <w:rPr>
-          <w:lang w:val="en-GB"/>
-        </w:rPr>
-        <w:t>"}' http://localhost:3000/subscribe/new_payment</w:t>
-      </w:r>
-    </w:p>
-    <w:p>
-      <w:pPr>
-        <w:rPr>
-          <w:lang w:val="en-GB"/>
-        </w:rPr>
-      </w:pPr>
-    </w:p>
-    <w:p>
-      <w:pPr>
-        <w:rPr>
-          <w:lang w:val="en-GB"/>
-        </w:rPr>
-      </w:pPr>
-      <w:r>
-        <w:rPr>
-          <w:lang w:val="en-GB"/>
-        </w:rPr>
-        <w:t xml:space="preserve">2. Subscribe to </w:t>
-      </w:r>
-      <w:proofErr w:type="spellStart"/>
-      <w:r>
-        <w:rPr>
-          <w:lang w:val="en-GB"/>
-        </w:rPr>
-        <w:t>payment_updated</w:t>
-      </w:r>
-      <w:proofErr w:type="spellEnd"/>
-      <w:r>
-        <w:rPr>
-          <w:lang w:val="en-GB"/>
-        </w:rPr>
-        <w:t xml:space="preserve"> endpoint:</w:t>
-      </w:r>
-    </w:p>
-    <w:p>
-      <w:pPr>
-        <w:rPr>
-          <w:lang w:val="en-GB"/>
-        </w:rPr>
-      </w:pPr>
-      <w:r>
-        <w:rPr>
-          <w:lang w:val="en-GB"/>
-        </w:rPr>
-        <w:t xml:space="preserve">   curl -X POST -H "Content-Type: application/</w:t>
-      </w:r>
-      <w:proofErr w:type="spellStart"/>
-      <w:r>
-        <w:rPr>
-          <w:lang w:val="en-GB"/>
-        </w:rPr>
-        <w:t>json</w:t>
-      </w:r>
-      <w:proofErr w:type="spellEnd"/>
-      <w:r>
-        <w:rPr>
-          <w:lang w:val="en-GB"/>
-        </w:rPr>
-        <w:t>" -d '{"</w:t>
-      </w:r>
-      <w:proofErr w:type="spellStart"/>
-      <w:r>
-        <w:rPr>
-          <w:lang w:val="en-GB"/>
-        </w:rPr>
-        <w:t>url</w:t>
-      </w:r>
-      <w:proofErr w:type="spellEnd"/>
-      <w:r>
-        <w:rPr>
-          <w:lang w:val="en-GB"/>
-        </w:rPr>
-        <w:t>":"http://localhost:4000/</w:t>
-      </w:r>
-      <w:proofErr w:type="spellStart"/>
-      <w:r>
-        <w:rPr>
-          <w:lang w:val="en-GB"/>
-        </w:rPr>
-        <w:t>payment_updated</w:t>
-      </w:r>
-      <w:proofErr w:type="spellEnd"/>
-      <w:r>
-        <w:rPr>
-          <w:lang w:val="en-GB"/>
-        </w:rPr>
-        <w:t>"}' http://localhost:3000/subscribe/payment_updated</w:t>
-      </w:r>
-    </w:p>
-    <w:p>
-      <w:pPr>
-        <w:rPr>
-          <w:lang w:val="en-GB"/>
-        </w:rPr>
-      </w:pPr>
-    </w:p>
-    <w:p>
-      <w:pPr>
-        <w:rPr>
-          <w:lang w:val="en-GB"/>
-        </w:rPr>
-      </w:pPr>
-      <w:r>
-        <w:rPr>
-          <w:lang w:val="en-GB"/>
-        </w:rPr>
-        <w:t xml:space="preserve">3. Subscribe to </w:t>
-      </w:r>
-      <w:proofErr w:type="spellStart"/>
-      <w:r>
-        <w:rPr>
-          <w:lang w:val="en-GB"/>
-        </w:rPr>
-        <w:t>payment_deleted</w:t>
-      </w:r>
-      <w:proofErr w:type="spellEnd"/>
-      <w:r>
-        <w:rPr>
-          <w:lang w:val="en-GB"/>
-        </w:rPr>
-        <w:t xml:space="preserve"> endpoint:</w:t>
-      </w:r>
-    </w:p>
-    <w:p>
-      <w:pPr>
-        <w:rPr>
-          <w:lang w:val="en-GB"/>
-        </w:rPr>
-      </w:pPr>
-      <w:r>
-        <w:rPr>
-          <w:lang w:val="en-GB"/>
-        </w:rPr>
-        <w:t xml:space="preserve">   curl -X POST -H "Content-Type: application/</w:t>
-      </w:r>
-      <w:proofErr w:type="spellStart"/>
-      <w:r>
-        <w:rPr>
-          <w:lang w:val="en-GB"/>
-        </w:rPr>
-        <w:t>json</w:t>
-      </w:r>
-      <w:proofErr w:type="spellEnd"/>
-      <w:r>
-        <w:rPr>
-          <w:lang w:val="en-GB"/>
-        </w:rPr>
-        <w:t>" -d '{"</w:t>
-      </w:r>
-      <w:proofErr w:type="spellStart"/>
-      <w:r>
-        <w:rPr>
-          <w:lang w:val="en-GB"/>
-        </w:rPr>
-        <w:t>url</w:t>
-      </w:r>
-      <w:proofErr w:type="spellEnd"/>
-      <w:r>
-        <w:rPr>
-          <w:lang w:val="en-GB"/>
-        </w:rPr>
-        <w:t>":"http://localhost:4000/</w:t>
-      </w:r>
-      <w:proofErr w:type="spellStart"/>
-      <w:r>
-        <w:rPr>
-          <w:lang w:val="en-GB"/>
-        </w:rPr>
-        <w:t>payment_deleted</w:t>
-      </w:r>
-      <w:proofErr w:type="spellEnd"/>
-      <w:r>
-        <w:rPr>
-          <w:lang w:val="en-GB"/>
-        </w:rPr>
-        <w:t>"}' http://localhost:3000/subscribe/payment_deleted</w:t>
-      </w:r>
-    </w:p>
-    <w:p>
-      <w:pPr>
-        <w:rPr>
-          <w:lang w:val="en-GB"/>
-        </w:rPr>
-      </w:pPr>
-    </w:p>
-    <w:p>
-      <w:pPr>
-        <w:rPr>
-          <w:lang w:val="en-GB"/>
-        </w:rPr>
-      </w:pPr>
-      <w:r>
-        <w:rPr>
-          <w:lang w:val="en-GB"/>
-        </w:rPr>
-        <w:t xml:space="preserve">4. Unsubscribe from </w:t>
-      </w:r>
-      <w:proofErr w:type="spellStart"/>
-      <w:r>
-        <w:rPr>
-          <w:lang w:val="en-GB"/>
-        </w:rPr>
-        <w:t>new_payment</w:t>
-      </w:r>
-      <w:proofErr w:type="spellEnd"/>
-      <w:r>
-        <w:rPr>
-          <w:lang w:val="en-GB"/>
-        </w:rPr>
-        <w:t xml:space="preserve"> endpoint:</w:t>
-      </w:r>
-    </w:p>
-    <w:p>
-      <w:pPr>
-        <w:rPr>
-          <w:lang w:val="en-GB"/>
-        </w:rPr>
-      </w:pPr>
-      <w:r>
-        <w:rPr>
-          <w:lang w:val="en-GB"/>
-        </w:rPr>
-        <w:t xml:space="preserve">   curl -X POST -H "Content-Type: application/</w:t>
-      </w:r>
-      <w:proofErr w:type="spellStart"/>
-      <w:r>
-        <w:rPr>
-          <w:lang w:val="en-GB"/>
-        </w:rPr>
-        <w:t>json</w:t>
-      </w:r>
-      <w:proofErr w:type="spellEnd"/>
-      <w:r>
-        <w:rPr>
-          <w:lang w:val="en-GB"/>
-        </w:rPr>
-        <w:t>" -d '{"</w:t>
-      </w:r>
-      <w:proofErr w:type="spellStart"/>
-      <w:r>
-        <w:rPr>
-          <w:lang w:val="en-GB"/>
-        </w:rPr>
-        <w:t>url</w:t>
-      </w:r>
-      <w:proofErr w:type="spellEnd"/>
-      <w:r>
-        <w:rPr>
-          <w:lang w:val="en-GB"/>
-        </w:rPr>
-        <w:t>":"http://localhost:4000/</w:t>
-      </w:r>
-      <w:proofErr w:type="spellStart"/>
-      <w:r>
-        <w:rPr>
-          <w:lang w:val="en-GB"/>
-        </w:rPr>
-        <w:t>new_payment</w:t>
-      </w:r>
-      <w:proofErr w:type="spellEnd"/>
-      <w:r>
-        <w:rPr>
-          <w:lang w:val="en-GB"/>
-        </w:rPr>
-        <w:t>"}' http://localhost:3000/unsubscribe/new_payment</w:t>
-      </w:r>
-    </w:p>
-    <w:p>
-      <w:pPr>
-        <w:rPr>
-          <w:lang w:val="en-GB"/>
-        </w:rPr>
-      </w:pPr>
-    </w:p>
-    <w:p>
-      <w:pPr>
-        <w:rPr>
-          <w:lang w:val="en-GB"/>
-        </w:rPr>
-      </w:pPr>
-      <w:r>
-        <w:rPr>
-          <w:lang w:val="en-GB"/>
-        </w:rPr>
-        <w:t xml:space="preserve">5. Unsubscribe from </w:t>
-      </w:r>
-      <w:proofErr w:type="spellStart"/>
-      <w:r>
-        <w:rPr>
-          <w:lang w:val="en-GB"/>
-        </w:rPr>
-        <w:t>payment_updated</w:t>
-      </w:r>
-      <w:proofErr w:type="spellEnd"/>
-      <w:r>
-        <w:rPr>
-          <w:lang w:val="en-GB"/>
-        </w:rPr>
-        <w:t xml:space="preserve"> endpoint:</w:t>
-      </w:r>
-    </w:p>
-    <w:p>
-      <w:pPr>
-        <w:rPr>
-          <w:lang w:val="en-GB"/>
-        </w:rPr>
-      </w:pPr>
-      <w:r>
-        <w:rPr>
-          <w:lang w:val="en-GB"/>
-        </w:rPr>
-        <w:lastRenderedPageBreak/>
-        <w:t xml:space="preserve">   curl -X POST -H "Content-Type: application/</w:t>
-      </w:r>
-      <w:proofErr w:type="spellStart"/>
-      <w:r>
-        <w:rPr>
-          <w:lang w:val="en-GB"/>
-        </w:rPr>
-        <w:t>json</w:t>
-      </w:r>
-      <w:proofErr w:type="spellEnd"/>
-      <w:r>
-        <w:rPr>
-          <w:lang w:val="en-GB"/>
-        </w:rPr>
-        <w:t>" -d '{"</w:t>
-      </w:r>
-      <w:proofErr w:type="spellStart"/>
-      <w:r>
-        <w:rPr>
-          <w:lang w:val="en-GB"/>
-        </w:rPr>
-        <w:t>url</w:t>
-      </w:r>
-      <w:proofErr w:type="spellEnd"/>
-      <w:r>
-        <w:rPr>
-          <w:lang w:val="en-GB"/>
-        </w:rPr>
-        <w:t>":"http://localhost:4000/</w:t>
-      </w:r>
-      <w:proofErr w:type="spellStart"/>
-      <w:r>
-        <w:rPr>
-          <w:lang w:val="en-GB"/>
-        </w:rPr>
-        <w:t>payment_updated</w:t>
-      </w:r>
-      <w:proofErr w:type="spellEnd"/>
-      <w:r>
-        <w:rPr>
-          <w:lang w:val="en-GB"/>
-        </w:rPr>
-        <w:t>"}' http://localhost:3000/unsubscribe/payment_updated</w:t>
-      </w:r>
-    </w:p>
-    <w:p>
-      <w:pPr>
-        <w:rPr>
-          <w:lang w:val="en-GB"/>
-        </w:rPr>
-      </w:pPr>
-    </w:p>
-    <w:p>
-      <w:pPr>
-        <w:rPr>
-          <w:lang w:val="en-GB"/>
-        </w:rPr>
-      </w:pPr>
-      <w:r>
-        <w:rPr>
-          <w:lang w:val="en-GB"/>
-        </w:rPr>
-        <w:t xml:space="preserve">6. Unsubscribe from </w:t>
-      </w:r>
-      <w:proofErr w:type="spellStart"/>
-      <w:r>
-        <w:rPr>
-          <w:lang w:val="en-GB"/>
-        </w:rPr>
-        <w:t>payment_deleted</w:t>
-      </w:r>
-      <w:proofErr w:type="spellEnd"/>
-      <w:r>
-        <w:rPr>
-          <w:lang w:val="en-GB"/>
-        </w:rPr>
-        <w:t xml:space="preserve"> endpoint:</w:t>
-      </w:r>
-    </w:p>
-    <w:p>
-      <w:pPr>
-        <w:rPr>
-          <w:lang w:val="en-GB"/>
-        </w:rPr>
-      </w:pPr>
-      <w:r>
-        <w:rPr>
-          <w:lang w:val="en-GB"/>
-        </w:rPr>
-        <w:t xml:space="preserve">   curl -X POST -H "Content-Type: application/</w:t>
-      </w:r>
-      <w:proofErr w:type="spellStart"/>
-      <w:r>
-        <w:rPr>
-          <w:lang w:val="en-GB"/>
-        </w:rPr>
-        <w:t>json</w:t>
-      </w:r>
-      <w:proofErr w:type="spellEnd"/>
-      <w:r>
-        <w:rPr>
-          <w:lang w:val="en-GB"/>
-        </w:rPr>
-        <w:t>" -d '{"</w:t>
-      </w:r>
-      <w:proofErr w:type="spellStart"/>
-      <w:r>
-        <w:rPr>
-          <w:lang w:val="en-GB"/>
-        </w:rPr>
-        <w:t>url</w:t>
-      </w:r>
-      <w:proofErr w:type="spellEnd"/>
-      <w:r>
-        <w:rPr>
-          <w:lang w:val="en-GB"/>
-        </w:rPr>
-        <w:t>":"http://localhost:4000/</w:t>
-      </w:r>
-      <w:proofErr w:type="spellStart"/>
-      <w:r>
-        <w:rPr>
-          <w:lang w:val="en-GB"/>
-        </w:rPr>
-        <w:t>payment_deleted</w:t>
-      </w:r>
-      <w:proofErr w:type="spellEnd"/>
-      <w:r>
-        <w:rPr>
-          <w:lang w:val="en-GB"/>
-        </w:rPr>
-        <w:t>"}' http://localhost:3000/unsubscribe/payment_deleted</w:t>
-      </w:r>
-    </w:p>
-    <w:p>
-      <w:pPr>
-        <w:rPr>
-          <w:lang w:val="en-GB"/>
-        </w:rPr>
-      </w:pPr>
-      <w:r>
-        <w:rPr>
-          <w:lang w:val="en-GB"/>
-        </w:rPr>
-        <w:t>6. Ping the server:</w:t>
-      </w:r>
-    </w:p>
-    <w:p>
-      <w:pPr>
-        <w:shd w:val="clear" w:color="auto" w:fill="1E1E1E"/>
-        <w:spacing w:after="0" w:line="300" w:lineRule="atLeast"/>
-        <w:rPr>
-          <w:rFonts w:ascii="Consolas" w:eastAsia="Times New Roman" w:hAnsi="Consolas" w:cs="Times New Roman"/>
-          <w:color w:val="D4D4D4"/>
-          <w:kern w:val="0"/>
-          <w:sz w:val="21"/>
-          <w:szCs w:val="21"/>
-          <w:lang w:val="en-DK" w:eastAsia="en-DK"/>
-          <w14:ligatures w14:val="none"/>
-        </w:rPr>
-      </w:pPr>
-      <w:r>
-        <w:rPr>
-          <w:rFonts w:ascii="Consolas" w:eastAsia="Times New Roman" w:hAnsi="Consolas" w:cs="Times New Roman"/>
-          <w:color w:val="D4D4D4"/>
-          <w:kern w:val="0"/>
-          <w:sz w:val="21"/>
-          <w:szCs w:val="21"/>
-          <w:lang w:val="en-DK" w:eastAsia="en-DK"/>
-          <w14:ligatures w14:val="none"/>
-        </w:rPr>
-        <w:t xml:space="preserve">curl </w:t>
-      </w:r>
-      <w:r>
-        <w:rPr>
-          <w:rFonts w:ascii="Consolas" w:eastAsia="Times New Roman" w:hAnsi="Consolas" w:cs="Times New Roman"/>
-          <w:color w:val="CE9178"/>
-          <w:kern w:val="0"/>
-          <w:sz w:val="21"/>
-          <w:szCs w:val="21"/>
-          <w:lang w:val="en-DK" w:eastAsia="en-DK"/>
-          <w14:ligatures w14:val="none"/>
-        </w:rPr>
-        <w:t>-X</w:t>
-      </w:r>
-      <w:r>
-        <w:rPr>
-          <w:rFonts w:ascii="Consolas" w:eastAsia="Times New Roman" w:hAnsi="Consolas" w:cs="Times New Roman"/>
-          <w:color w:val="D4D4D4"/>
-          <w:kern w:val="0"/>
-          <w:sz w:val="21"/>
-          <w:szCs w:val="21"/>
-          <w:lang w:val="en-DK" w:eastAsia="en-DK"/>
-          <w14:ligatures w14:val="none"/>
-        </w:rPr>
-        <w:t xml:space="preserve"> </w:t>
-      </w:r>
-      <w:r>
-        <w:rPr>
-          <w:rFonts w:ascii="Consolas" w:eastAsia="Times New Roman" w:hAnsi="Consolas" w:cs="Times New Roman"/>
-          <w:color w:val="CE9178"/>
-          <w:kern w:val="0"/>
-          <w:sz w:val="21"/>
-          <w:szCs w:val="21"/>
-          <w:lang w:val="en-DK" w:eastAsia="en-DK"/>
-          <w14:ligatures w14:val="none"/>
-        </w:rPr>
-        <w:t>GET</w:t>
-      </w:r>
-      <w:r>
-        <w:rPr>
-          <w:rFonts w:ascii="Consolas" w:eastAsia="Times New Roman" w:hAnsi="Consolas" w:cs="Times New Roman"/>
-          <w:color w:val="D4D4D4"/>
-          <w:kern w:val="0"/>
-          <w:sz w:val="21"/>
-          <w:szCs w:val="21"/>
-          <w:lang w:val="en-DK" w:eastAsia="en-DK"/>
-          <w14:ligatures w14:val="none"/>
-        </w:rPr>
-        <w:t xml:space="preserve"> </w:t>
-      </w:r>
-      <w:r>
-        <w:rPr>
-          <w:rFonts w:ascii="Consolas" w:eastAsia="Times New Roman" w:hAnsi="Consolas" w:cs="Times New Roman"/>
-          <w:color w:val="CE9178"/>
-          <w:kern w:val="0"/>
-          <w:sz w:val="21"/>
-          <w:szCs w:val="21"/>
-          <w:lang w:val="en-DK" w:eastAsia="en-DK"/>
-          <w14:ligatures w14:val="none"/>
-        </w:rPr>
-        <w:t>"http://localhost:3000/ping/localhost:4000"</w:t>
-      </w:r>
-    </w:p>
-    <w:p>
-      <w:pPr>
-        <w:rPr>
-          <w:lang w:val="en-DK"/>
+    </w:p>
+    <w:p>
+      <w:pPr>
+        <w:rPr>
+          <w:lang w:val="en-GB"/>
+        </w:rPr>
+      </w:pPr>
+    </w:p>
+    <w:p>
+      <w:pPr>
+        <w:rPr>
+          <w:lang w:val="en-GB"/>
+        </w:rPr>
+      </w:pPr>
+      <w:proofErr w:type="gramStart"/>
+      <w:r>
+        <w:rPr>
+          <w:lang w:val="en-GB"/>
+        </w:rPr>
+        <w:t xml:space="preserve">10 </w:t>
+      </w:r>
+      <w:r>
+        <w:rPr>
+          <w:lang w:val="en-GB"/>
+        </w:rPr>
+        <w:t>.</w:t>
+      </w:r>
+      <w:proofErr w:type="gramEnd"/>
+      <w:r>
+        <w:rPr>
+          <w:lang w:val="en-GB"/>
+        </w:rPr>
+        <w:t xml:space="preserve"> Ping the server:</w:t>
+      </w:r>
+    </w:p>
+    <w:p>
+      <w:pPr>
+        <w:rPr>
+          <w:lang w:val="en-GB"/>
+        </w:rPr>
+      </w:pPr>
+      <w:r>
+        <w:rPr>
+          <w:lang w:val="en-GB"/>
+        </w:rPr>
+        <w:t>curl -X GET “http://localhost:3000/ping/localhost:4000”</w:t>
+      </w:r>
+    </w:p>
+    <w:p>
+      <w:pPr>
+        <w:rPr>
+          <w:lang w:val="en-GB"/>
         </w:rPr>
       </w:pPr>
     </w:p>

</xml_diff>